<commit_message>
Unit.java has method isLegalMove
</commit_message>
<xml_diff>
--- a/militarysimUMLdiagram.docx
+++ b/militarysimUMLdiagram.docx
@@ -975,6 +975,119 @@
                     <w:spacing w:line="240" w:lineRule="auto"/>
                     <w:ind w:hanging="360"/>
                     <w:contextualSpacing/>
+                    <w:rPr>
+                      <w:color w:val="auto"/>
+                    </w:rPr>
+                  </w:pPr>
+                  <w:proofErr w:type="spellStart"/>
+                  <w:r>
+                    <w:rPr>
+                      <w:color w:val="auto"/>
+                    </w:rPr>
+                    <w:t>boolean</w:t>
+                  </w:r>
+                  <w:proofErr w:type="spellEnd"/>
+                  <w:r>
+                    <w:rPr>
+                      <w:color w:val="auto"/>
+                    </w:rPr>
+                    <w:t xml:space="preserve"> </w:t>
+                  </w:r>
+                  <w:proofErr w:type="spellStart"/>
+                  <w:r>
+                    <w:rPr>
+                      <w:color w:val="auto"/>
+                    </w:rPr>
+                    <w:t>isLegalMove</w:t>
+                  </w:r>
+                  <w:proofErr w:type="spellEnd"/>
+                  <w:r>
+                    <w:rPr>
+                      <w:color w:val="auto"/>
+                    </w:rPr>
+                    <w:t>(</w:t>
+                  </w:r>
+                  <w:proofErr w:type="spellStart"/>
+                  <w:r>
+                    <w:rPr>
+                      <w:color w:val="auto"/>
+                    </w:rPr>
+                    <w:t>int</w:t>
+                  </w:r>
+                  <w:proofErr w:type="spellEnd"/>
+                  <w:r>
+                    <w:rPr>
+                      <w:color w:val="auto"/>
+                    </w:rPr>
+                    <w:t xml:space="preserve"> </w:t>
+                  </w:r>
+                  <w:proofErr w:type="spellStart"/>
+                  <w:r>
+                    <w:rPr>
+                      <w:color w:val="auto"/>
+                    </w:rPr>
+                    <w:t>checkRow</w:t>
+                  </w:r>
+                  <w:proofErr w:type="spellEnd"/>
+                  <w:r>
+                    <w:rPr>
+                      <w:color w:val="auto"/>
+                    </w:rPr>
+                    <w:t xml:space="preserve">, </w:t>
+                  </w:r>
+                  <w:proofErr w:type="spellStart"/>
+                  <w:r>
+                    <w:rPr>
+                      <w:color w:val="auto"/>
+                    </w:rPr>
+                    <w:t>int</w:t>
+                  </w:r>
+                  <w:proofErr w:type="spellEnd"/>
+                  <w:r>
+                    <w:rPr>
+                      <w:color w:val="auto"/>
+                    </w:rPr>
+                    <w:t xml:space="preserve"> </w:t>
+                  </w:r>
+                  <w:proofErr w:type="spellStart"/>
+                  <w:r>
+                    <w:rPr>
+                      <w:color w:val="auto"/>
+                    </w:rPr>
+                    <w:t>checkCol</w:t>
+                  </w:r>
+                  <w:proofErr w:type="spellEnd"/>
+                  <w:r>
+                    <w:rPr>
+                      <w:color w:val="auto"/>
+                    </w:rPr>
+                    <w:t>, Unit[][] inputArray</w:t>
+                  </w:r>
+                </w:p>
+              </w:tc>
+            </w:tr>
+            <w:tr>
+              <w:tc>
+                <w:tcPr>
+                  <w:tcW w:w="4200" w:type="dxa"/>
+                  <w:tcMar>
+                    <w:top w:w="43" w:type="dxa"/>
+                    <w:left w:w="43" w:type="dxa"/>
+                    <w:bottom w:w="43" w:type="dxa"/>
+                    <w:right w:w="43" w:type="dxa"/>
+                  </w:tcMar>
+                </w:tcPr>
+                <w:p>
+                  <w:pPr>
+                    <w:pStyle w:val="normal0"/>
+                    <w:widowControl w:val="0"/>
+                    <w:numPr>
+                      <w:ilvl w:val="0"/>
+                      <w:numId w:val="6"/>
+                    </w:numPr>
+                    <w:spacing w:line="240" w:lineRule="auto"/>
+                    <w:ind w:hanging="360"/>
+                    <w:contextualSpacing/>
                   </w:pPr>
                   <w:proofErr w:type="spellStart"/>
                   <w:r>
@@ -4071,6 +4184,7 @@
   <w:style w:type="paragraph" w:default="1" w:styleId="Normal">
     <w:name w:val="Normal"/>
     <w:qFormat/>
+    <w:rsid w:val="005F4CCC"/>
   </w:style>
   <w:style w:type="paragraph" w:styleId="Heading1">
     <w:name w:val="heading 1"/>

</xml_diff>